<commit_message>
HSC: report updated - added profiling
</commit_message>
<xml_diff>
--- a/mis/1mis/hsc/report.docx
+++ b/mis/1mis/hsc/report.docx
@@ -739,12 +739,21 @@
           </w:tcPr>
           <w:p>
             <w:pPr>
-              <w:rPr>
-                <w:rFonts w:asciiTheme="majorHAnsi" w:hAnsiTheme="majorHAnsi"/>
-                <w:sz w:val="24"/>
-                <w:lang w:val="cs-CZ"/>
-              </w:rPr>
-            </w:pPr>
+              <w:jc w:val="center"/>
+              <w:rPr>
+                <w:rFonts w:asciiTheme="majorHAnsi" w:hAnsiTheme="majorHAnsi"/>
+                <w:sz w:val="24"/>
+                <w:lang w:val="cs-CZ"/>
+              </w:rPr>
+            </w:pPr>
+            <w:r>
+              <w:rPr>
+                <w:rFonts w:asciiTheme="majorHAnsi" w:hAnsiTheme="majorHAnsi"/>
+                <w:sz w:val="24"/>
+                <w:lang w:val="cs-CZ"/>
+              </w:rPr>
+              <w:t>59.48</w:t>
+            </w:r>
           </w:p>
         </w:tc>
       </w:tr>
@@ -783,12 +792,21 @@
           </w:tcPr>
           <w:p>
             <w:pPr>
-              <w:rPr>
-                <w:rFonts w:asciiTheme="majorHAnsi" w:hAnsiTheme="majorHAnsi"/>
-                <w:sz w:val="24"/>
-                <w:lang w:val="cs-CZ"/>
-              </w:rPr>
-            </w:pPr>
+              <w:jc w:val="center"/>
+              <w:rPr>
+                <w:rFonts w:asciiTheme="majorHAnsi" w:hAnsiTheme="majorHAnsi"/>
+                <w:sz w:val="24"/>
+                <w:lang w:val="cs-CZ"/>
+              </w:rPr>
+            </w:pPr>
+            <w:r>
+              <w:rPr>
+                <w:rFonts w:asciiTheme="majorHAnsi" w:hAnsiTheme="majorHAnsi"/>
+                <w:sz w:val="24"/>
+                <w:lang w:val="cs-CZ"/>
+              </w:rPr>
+              <w:t>11.07</w:t>
+            </w:r>
           </w:p>
         </w:tc>
       </w:tr>
@@ -827,12 +845,21 @@
           </w:tcPr>
           <w:p>
             <w:pPr>
-              <w:rPr>
-                <w:rFonts w:asciiTheme="majorHAnsi" w:hAnsiTheme="majorHAnsi"/>
-                <w:sz w:val="24"/>
-                <w:lang w:val="cs-CZ"/>
-              </w:rPr>
-            </w:pPr>
+              <w:jc w:val="center"/>
+              <w:rPr>
+                <w:rFonts w:asciiTheme="majorHAnsi" w:hAnsiTheme="majorHAnsi"/>
+                <w:sz w:val="24"/>
+                <w:lang w:val="cs-CZ"/>
+              </w:rPr>
+            </w:pPr>
+            <w:r>
+              <w:rPr>
+                <w:rFonts w:asciiTheme="majorHAnsi" w:hAnsiTheme="majorHAnsi"/>
+                <w:sz w:val="24"/>
+                <w:lang w:val="cs-CZ"/>
+              </w:rPr>
+              <w:t>8.04</w:t>
+            </w:r>
           </w:p>
         </w:tc>
       </w:tr>
@@ -860,7 +887,7 @@
                 <w:sz w:val="24"/>
                 <w:lang w:val="cs-CZ"/>
               </w:rPr>
-              <w:t>buffer</w:t>
+              <w:t>shift_window</w:t>
             </w:r>
           </w:p>
         </w:tc>
@@ -871,12 +898,21 @@
           </w:tcPr>
           <w:p>
             <w:pPr>
-              <w:rPr>
-                <w:rFonts w:asciiTheme="majorHAnsi" w:hAnsiTheme="majorHAnsi"/>
-                <w:sz w:val="24"/>
-                <w:lang w:val="cs-CZ"/>
-              </w:rPr>
-            </w:pPr>
+              <w:jc w:val="center"/>
+              <w:rPr>
+                <w:rFonts w:asciiTheme="majorHAnsi" w:hAnsiTheme="majorHAnsi"/>
+                <w:sz w:val="24"/>
+                <w:lang w:val="cs-CZ"/>
+              </w:rPr>
+            </w:pPr>
+            <w:r>
+              <w:rPr>
+                <w:rFonts w:asciiTheme="majorHAnsi" w:hAnsiTheme="majorHAnsi"/>
+                <w:sz w:val="24"/>
+                <w:lang w:val="cs-CZ"/>
+              </w:rPr>
+              <w:t>7.42</w:t>
+            </w:r>
           </w:p>
         </w:tc>
       </w:tr>
@@ -915,12 +951,21 @@
           </w:tcPr>
           <w:p>
             <w:pPr>
-              <w:rPr>
-                <w:rFonts w:asciiTheme="majorHAnsi" w:hAnsiTheme="majorHAnsi"/>
-                <w:sz w:val="24"/>
-                <w:lang w:val="cs-CZ"/>
-              </w:rPr>
-            </w:pPr>
+              <w:jc w:val="center"/>
+              <w:rPr>
+                <w:rFonts w:asciiTheme="majorHAnsi" w:hAnsiTheme="majorHAnsi"/>
+                <w:sz w:val="24"/>
+                <w:lang w:val="cs-CZ"/>
+              </w:rPr>
+            </w:pPr>
+            <w:r>
+              <w:rPr>
+                <w:rFonts w:asciiTheme="majorHAnsi" w:hAnsiTheme="majorHAnsi"/>
+                <w:sz w:val="24"/>
+                <w:lang w:val="cs-CZ"/>
+              </w:rPr>
+              <w:t>5.02</w:t>
+            </w:r>
           </w:p>
         </w:tc>
       </w:tr>
@@ -948,7 +993,7 @@
                 <w:sz w:val="24"/>
                 <w:lang w:val="cs-CZ"/>
               </w:rPr>
-              <w:t>shift_window</w:t>
+              <w:t>buffer</w:t>
             </w:r>
           </w:p>
         </w:tc>
@@ -959,12 +1004,21 @@
           </w:tcPr>
           <w:p>
             <w:pPr>
-              <w:rPr>
-                <w:rFonts w:asciiTheme="majorHAnsi" w:hAnsiTheme="majorHAnsi"/>
-                <w:sz w:val="24"/>
-                <w:lang w:val="cs-CZ"/>
-              </w:rPr>
-            </w:pPr>
+              <w:jc w:val="center"/>
+              <w:rPr>
+                <w:rFonts w:asciiTheme="majorHAnsi" w:hAnsiTheme="majorHAnsi"/>
+                <w:sz w:val="24"/>
+                <w:lang w:val="cs-CZ"/>
+              </w:rPr>
+            </w:pPr>
+            <w:r>
+              <w:rPr>
+                <w:rFonts w:asciiTheme="majorHAnsi" w:hAnsiTheme="majorHAnsi"/>
+                <w:sz w:val="24"/>
+                <w:lang w:val="cs-CZ"/>
+              </w:rPr>
+              <w:t>3.77</w:t>
+            </w:r>
           </w:p>
         </w:tc>
       </w:tr>
@@ -1003,12 +1057,21 @@
           </w:tcPr>
           <w:p>
             <w:pPr>
-              <w:rPr>
-                <w:rFonts w:asciiTheme="majorHAnsi" w:hAnsiTheme="majorHAnsi"/>
-                <w:sz w:val="24"/>
-                <w:lang w:val="cs-CZ"/>
-              </w:rPr>
-            </w:pPr>
+              <w:jc w:val="center"/>
+              <w:rPr>
+                <w:rFonts w:asciiTheme="majorHAnsi" w:hAnsiTheme="majorHAnsi"/>
+                <w:sz w:val="24"/>
+                <w:lang w:val="cs-CZ"/>
+              </w:rPr>
+            </w:pPr>
+            <w:r>
+              <w:rPr>
+                <w:rFonts w:asciiTheme="majorHAnsi" w:hAnsiTheme="majorHAnsi"/>
+                <w:sz w:val="24"/>
+                <w:lang w:val="cs-CZ"/>
+              </w:rPr>
+              <w:t>3.11</w:t>
+            </w:r>
           </w:p>
         </w:tc>
       </w:tr>
@@ -1036,7 +1099,7 @@
                 <w:sz w:val="24"/>
                 <w:lang w:val="cs-CZ"/>
               </w:rPr>
-              <w:t>thresholding</w:t>
+              <w:t>main</w:t>
             </w:r>
           </w:p>
         </w:tc>
@@ -1047,12 +1110,21 @@
           </w:tcPr>
           <w:p>
             <w:pPr>
-              <w:rPr>
-                <w:rFonts w:asciiTheme="majorHAnsi" w:hAnsiTheme="majorHAnsi"/>
-                <w:sz w:val="24"/>
-                <w:lang w:val="cs-CZ"/>
-              </w:rPr>
-            </w:pPr>
+              <w:jc w:val="center"/>
+              <w:rPr>
+                <w:rFonts w:asciiTheme="majorHAnsi" w:hAnsiTheme="majorHAnsi"/>
+                <w:sz w:val="24"/>
+                <w:lang w:val="cs-CZ"/>
+              </w:rPr>
+            </w:pPr>
+            <w:r>
+              <w:rPr>
+                <w:rFonts w:asciiTheme="majorHAnsi" w:hAnsiTheme="majorHAnsi"/>
+                <w:sz w:val="24"/>
+                <w:lang w:val="cs-CZ"/>
+              </w:rPr>
+              <w:t>1.24</w:t>
+            </w:r>
           </w:p>
         </w:tc>
       </w:tr>
@@ -1080,7 +1152,7 @@
                 <w:sz w:val="24"/>
                 <w:lang w:val="cs-CZ"/>
               </w:rPr>
-              <w:t>histogram_clean</w:t>
+              <w:t>thresholding</w:t>
             </w:r>
           </w:p>
         </w:tc>
@@ -1091,12 +1163,21 @@
           </w:tcPr>
           <w:p>
             <w:pPr>
-              <w:rPr>
-                <w:rFonts w:asciiTheme="majorHAnsi" w:hAnsiTheme="majorHAnsi"/>
-                <w:sz w:val="24"/>
-                <w:lang w:val="cs-CZ"/>
-              </w:rPr>
-            </w:pPr>
+              <w:jc w:val="center"/>
+              <w:rPr>
+                <w:rFonts w:asciiTheme="majorHAnsi" w:hAnsiTheme="majorHAnsi"/>
+                <w:sz w:val="24"/>
+                <w:lang w:val="cs-CZ"/>
+              </w:rPr>
+            </w:pPr>
+            <w:r>
+              <w:rPr>
+                <w:rFonts w:asciiTheme="majorHAnsi" w:hAnsiTheme="majorHAnsi"/>
+                <w:sz w:val="24"/>
+                <w:lang w:val="cs-CZ"/>
+              </w:rPr>
+              <w:t>0.97</w:t>
+            </w:r>
           </w:p>
         </w:tc>
       </w:tr>
@@ -1124,7 +1205,15 @@
                 <w:sz w:val="24"/>
                 <w:lang w:val="cs-CZ"/>
               </w:rPr>
-              <w:t>otsu</w:t>
+              <w:t>o</w:t>
+            </w:r>
+            <w:r>
+              <w:rPr>
+                <w:rFonts w:asciiTheme="majorHAnsi" w:hAnsiTheme="majorHAnsi"/>
+                <w:sz w:val="24"/>
+                <w:lang w:val="cs-CZ"/>
+              </w:rPr>
+              <w:t>tsu</w:t>
             </w:r>
           </w:p>
         </w:tc>
@@ -1135,12 +1224,21 @@
           </w:tcPr>
           <w:p>
             <w:pPr>
-              <w:rPr>
-                <w:rFonts w:asciiTheme="majorHAnsi" w:hAnsiTheme="majorHAnsi"/>
-                <w:sz w:val="24"/>
-                <w:lang w:val="cs-CZ"/>
-              </w:rPr>
-            </w:pPr>
+              <w:jc w:val="center"/>
+              <w:rPr>
+                <w:rFonts w:asciiTheme="majorHAnsi" w:hAnsiTheme="majorHAnsi"/>
+                <w:sz w:val="24"/>
+                <w:lang w:val="cs-CZ"/>
+              </w:rPr>
+            </w:pPr>
+            <w:r>
+              <w:rPr>
+                <w:rFonts w:asciiTheme="majorHAnsi" w:hAnsiTheme="majorHAnsi"/>
+                <w:sz w:val="24"/>
+                <w:lang w:val="cs-CZ"/>
+              </w:rPr>
+              <w:t>0.21</w:t>
+            </w:r>
           </w:p>
         </w:tc>
       </w:tr>
@@ -1168,7 +1266,7 @@
                 <w:sz w:val="24"/>
                 <w:lang w:val="cs-CZ"/>
               </w:rPr>
-              <w:t>main</w:t>
+              <w:t>update_base_pos</w:t>
             </w:r>
           </w:p>
         </w:tc>
@@ -1179,14 +1277,33 @@
           </w:tcPr>
           <w:p>
             <w:pPr>
-              <w:rPr>
-                <w:rFonts w:asciiTheme="majorHAnsi" w:hAnsiTheme="majorHAnsi"/>
-                <w:sz w:val="24"/>
-                <w:lang w:val="cs-CZ"/>
-              </w:rPr>
-            </w:pPr>
-          </w:p>
-        </w:tc>
+              <w:jc w:val="center"/>
+              <w:rPr>
+                <w:rFonts w:asciiTheme="majorHAnsi" w:hAnsiTheme="majorHAnsi"/>
+                <w:sz w:val="24"/>
+                <w:lang w:val="cs-CZ"/>
+              </w:rPr>
+            </w:pPr>
+            <w:r>
+              <w:rPr>
+                <w:rFonts w:asciiTheme="majorHAnsi" w:hAnsiTheme="majorHAnsi"/>
+                <w:sz w:val="24"/>
+                <w:lang w:val="cs-CZ"/>
+              </w:rPr>
+              <w:t>0.0</w:t>
+            </w:r>
+            <w:r>
+              <w:rPr>
+                <w:rFonts w:asciiTheme="majorHAnsi" w:hAnsiTheme="majorHAnsi"/>
+                <w:sz w:val="24"/>
+                <w:lang w:val="cs-CZ"/>
+              </w:rPr>
+              <w:t>8</w:t>
+            </w:r>
+          </w:p>
+        </w:tc>
+        <w:bookmarkStart w:id="0" w:name="_GoBack"/>
+        <w:bookmarkEnd w:id="0"/>
       </w:tr>
       <w:tr>
         <w:trPr>
@@ -1212,7 +1329,7 @@
                 <w:sz w:val="24"/>
                 <w:lang w:val="cs-CZ"/>
               </w:rPr>
-              <w:t>update_base_pos</w:t>
+              <w:t>histogram_clean</w:t>
             </w:r>
           </w:p>
         </w:tc>
@@ -1223,12 +1340,90 @@
           </w:tcPr>
           <w:p>
             <w:pPr>
-              <w:rPr>
-                <w:rFonts w:asciiTheme="majorHAnsi" w:hAnsiTheme="majorHAnsi"/>
-                <w:sz w:val="24"/>
-                <w:lang w:val="cs-CZ"/>
-              </w:rPr>
-            </w:pPr>
+              <w:jc w:val="center"/>
+              <w:rPr>
+                <w:rFonts w:asciiTheme="majorHAnsi" w:hAnsiTheme="majorHAnsi"/>
+                <w:sz w:val="24"/>
+                <w:lang w:val="cs-CZ"/>
+              </w:rPr>
+            </w:pPr>
+            <w:r>
+              <w:rPr>
+                <w:rFonts w:asciiTheme="majorHAnsi" w:hAnsiTheme="majorHAnsi"/>
+                <w:sz w:val="24"/>
+                <w:lang w:val="cs-CZ"/>
+              </w:rPr>
+              <w:t>0.0</w:t>
+            </w:r>
+            <w:r>
+              <w:rPr>
+                <w:rFonts w:asciiTheme="majorHAnsi" w:hAnsiTheme="majorHAnsi"/>
+                <w:sz w:val="24"/>
+                <w:lang w:val="cs-CZ"/>
+              </w:rPr>
+              <w:t>7</w:t>
+            </w:r>
+          </w:p>
+        </w:tc>
+      </w:tr>
+      <w:tr>
+        <w:trPr>
+          <w:trHeight w:val="432"/>
+          <w:jc w:val="center"/>
+        </w:trPr>
+        <w:tc>
+          <w:tcPr>
+            <w:tcW w:w="2160" w:type="dxa"/>
+            <w:vAlign w:val="center"/>
+          </w:tcPr>
+          <w:p>
+            <w:pPr>
+              <w:rPr>
+                <w:rFonts w:asciiTheme="majorHAnsi" w:hAnsiTheme="majorHAnsi"/>
+                <w:sz w:val="24"/>
+                <w:lang w:val="cs-CZ"/>
+              </w:rPr>
+            </w:pPr>
+            <w:r>
+              <w:rPr>
+                <w:rFonts w:asciiTheme="majorHAnsi" w:hAnsiTheme="majorHAnsi"/>
+                <w:sz w:val="24"/>
+                <w:lang w:val="cs-CZ"/>
+              </w:rPr>
+              <w:t>print_results</w:t>
+            </w:r>
+          </w:p>
+        </w:tc>
+        <w:tc>
+          <w:tcPr>
+            <w:tcW w:w="2160" w:type="dxa"/>
+            <w:vAlign w:val="center"/>
+          </w:tcPr>
+          <w:p>
+            <w:pPr>
+              <w:jc w:val="center"/>
+              <w:rPr>
+                <w:rFonts w:asciiTheme="majorHAnsi" w:hAnsiTheme="majorHAnsi"/>
+                <w:sz w:val="24"/>
+                <w:lang w:val="cs-CZ"/>
+              </w:rPr>
+            </w:pPr>
+            <w:r>
+              <w:rPr>
+                <w:rFonts w:asciiTheme="majorHAnsi" w:hAnsiTheme="majorHAnsi"/>
+                <w:sz w:val="24"/>
+                <w:lang w:val="cs-CZ"/>
+              </w:rPr>
+              <w:t>0.0</w:t>
+            </w:r>
+            <w:r>
+              <w:rPr>
+                <w:rFonts w:asciiTheme="majorHAnsi" w:hAnsiTheme="majorHAnsi"/>
+                <w:sz w:val="24"/>
+                <w:lang w:val="cs-CZ"/>
+              </w:rPr>
+              <w:t>5</w:t>
+            </w:r>
           </w:p>
         </w:tc>
       </w:tr>
@@ -1327,8 +1522,8 @@
         </w:rPr>
         <w:drawing>
           <wp:inline distT="0" distB="0" distL="0" distR="0">
-            <wp:extent cx="5486400" cy="3181350"/>
-            <wp:effectExtent l="0" t="0" r="0" b="0"/>
+            <wp:extent cx="5652000" cy="2952000"/>
+            <wp:effectExtent l="0" t="0" r="6350" b="1270"/>
             <wp:docPr id="3" name="Chart 3"/>
             <wp:cNvGraphicFramePr/>
             <a:graphic xmlns:a="http://schemas.openxmlformats.org/drawingml/2006/main">
@@ -1339,8 +1534,6 @@
           </wp:inline>
         </w:drawing>
       </w:r>
-      <w:bookmarkStart w:id="0" w:name="_GoBack"/>
-      <w:bookmarkEnd w:id="0"/>
     </w:p>
     <w:p>
       <w:pPr>
@@ -1663,13 +1856,7 @@
               <w:rPr>
                 <w:lang w:val="cs-CZ"/>
               </w:rPr>
-              <w:t>Spotřebované</w:t>
-            </w:r>
-            <w:r>
-              <w:rPr>
-                <w:lang w:val="cs-CZ"/>
-              </w:rPr>
-              <w:t xml:space="preserve"> LUTs</w:t>
+              <w:t>Spotřebované LUTs</w:t>
             </w:r>
           </w:p>
         </w:tc>
@@ -1708,13 +1895,7 @@
               <w:rPr>
                 <w:lang w:val="cs-CZ"/>
               </w:rPr>
-              <w:t>Spotřebované</w:t>
-            </w:r>
-            <w:r>
-              <w:rPr>
-                <w:lang w:val="cs-CZ"/>
-              </w:rPr>
-              <w:t xml:space="preserve"> Slices</w:t>
+              <w:t>Spotřebované Slices</w:t>
             </w:r>
           </w:p>
         </w:tc>
@@ -2683,6 +2864,7 @@
   <w:style w:type="character" w:default="1" w:styleId="DefaultParagraphFont">
     <w:name w:val="Default Paragraph Font"/>
     <w:uiPriority w:val="1"/>
+    <w:semiHidden/>
     <w:unhideWhenUsed/>
   </w:style>
   <w:style w:type="table" w:default="1" w:styleId="TableNormal">
@@ -2994,7 +3176,7 @@
                 <a:cs typeface="+mn-cs"/>
               </a:defRPr>
             </a:pPr>
-            <a:endParaRPr lang="en-US"/>
+            <a:endParaRPr lang="cs-CZ"/>
           </a:p>
         </c:txPr>
         <c:crossAx val="1085162416"/>
@@ -3053,7 +3235,7 @@
                 <a:cs typeface="+mn-cs"/>
               </a:defRPr>
             </a:pPr>
-            <a:endParaRPr lang="en-US"/>
+            <a:endParaRPr lang="cs-CZ"/>
           </a:p>
         </c:txPr>
         <c:crossAx val="1164463744"/>
@@ -3095,7 +3277,7 @@
               <a:cs typeface="+mn-cs"/>
             </a:defRPr>
           </a:pPr>
-          <a:endParaRPr lang="en-US"/>
+          <a:endParaRPr lang="cs-CZ"/>
         </a:p>
       </c:txPr>
     </c:legend>
@@ -3125,7 +3307,7 @@
       <a:pPr>
         <a:defRPr/>
       </a:pPr>
-      <a:endParaRPr lang="en-US"/>
+      <a:endParaRPr lang="cs-CZ"/>
     </a:p>
   </c:txPr>
   <c:externalData r:id="rId3">
@@ -3968,7 +4150,7 @@
 </file>
 
 <file path=customXml/itemProps1.xml><?xml version="1.0" encoding="utf-8"?>
-<ds:datastoreItem xmlns:ds="http://schemas.openxmlformats.org/officeDocument/2006/customXml" ds:itemID="{53AB0139-03C0-40BF-9669-AD599018C42C}">
+<ds:datastoreItem xmlns:ds="http://schemas.openxmlformats.org/officeDocument/2006/customXml" ds:itemID="{71009013-D778-4485-8212-A3D4C3789CD8}">
   <ds:schemaRefs>
     <ds:schemaRef ds:uri="http://schemas.openxmlformats.org/officeDocument/2006/bibliography"/>
   </ds:schemaRefs>

</xml_diff>